<commit_message>
APparently the report for homework 3
</commit_message>
<xml_diff>
--- a/project3/HowellP3.docx
+++ b/project3/HowellP3.docx
@@ -20,7 +20,15 @@
     </w:p>
     <w:p>
       <w:r>
-        <w:t>I completed image morphing and ran my program (p3.py) on three sets of images – the small cat/panda, the large cat/panda, and Ian/Pavan (two other CS students). I did not attempt any extra credit.</w:t>
+        <w:t>I completed image morphing and ran my program (p3.py) on three sets of images – the small cat/panda, the large cat/panda, and Ian/</w:t>
+      </w:r>
+      <w:proofErr w:type="spellStart"/>
+      <w:r>
+        <w:t>Pavan</w:t>
+      </w:r>
+      <w:proofErr w:type="spellEnd"/>
+      <w:r>
+        <w:t xml:space="preserve"> (two other CS students). I did not attempt any extra credit.</w:t>
       </w:r>
     </w:p>
     <w:p>
@@ -87,7 +95,15 @@
     </w:p>
     <w:p>
       <w:r>
-        <w:t>Ian/Pavan (500x500)</w:t>
+        <w:t>Ian/</w:t>
+      </w:r>
+      <w:proofErr w:type="spellStart"/>
+      <w:r>
+        <w:t>Pavan</w:t>
+      </w:r>
+      <w:proofErr w:type="spellEnd"/>
+      <w:r>
+        <w:t xml:space="preserve"> (500x500)</w:t>
       </w:r>
     </w:p>
     <w:p>
@@ -145,8 +161,13 @@
     </w:p>
     <w:p>
       <w:r>
-        <w:t>Here are some intermediate frames from small cat/panda. The full sequence is in a the attached folder framesCatPanda_sm</w:t>
-      </w:r>
+        <w:t xml:space="preserve">Here are some intermediate frames from small cat/panda. The full sequence is in a the attached folder </w:t>
+      </w:r>
+      <w:proofErr w:type="spellStart"/>
+      <w:r>
+        <w:t>framesCatPanda_sm</w:t>
+      </w:r>
+      <w:proofErr w:type="spellEnd"/>
     </w:p>
     <w:tbl>
       <w:tblPr>
@@ -448,8 +469,13 @@
     </w:tbl>
     <w:p>
       <w:r>
-        <w:t>Intermediate frames from Ian/Pavan</w:t>
-      </w:r>
+        <w:t>Intermediate frames from Ian/</w:t>
+      </w:r>
+      <w:proofErr w:type="spellStart"/>
+      <w:r>
+        <w:t>Pavan</w:t>
+      </w:r>
+      <w:proofErr w:type="spellEnd"/>
     </w:p>
     <w:tbl>
       <w:tblPr>
@@ -773,7 +799,15 @@
         <w:t xml:space="preserve"> </w:t>
       </w:r>
       <w:r>
-        <w:t>For Ian/Pavan, I made a 90 frame video. It’s also attached is called IanPavan.mp4</w:t>
+        <w:t>For Ian/</w:t>
+      </w:r>
+      <w:proofErr w:type="spellStart"/>
+      <w:r>
+        <w:t>Pavan</w:t>
+      </w:r>
+      <w:proofErr w:type="spellEnd"/>
+      <w:r>
+        <w:t>, I made a 90 frame video. It’s also attached is called IanPavan.mp4</w:t>
       </w:r>
     </w:p>
     <w:p>
@@ -999,7 +1033,23 @@
         <w:t xml:space="preserve">I got a number of errors before getting some satisfactory results. </w:t>
       </w:r>
       <w:r>
-        <w:t>I tried to implement all of the operations as numpy operations on the whole image (avoiding for loops), and mostly succeeded. However, one thing I couldn’t figure out with numpy was bilinear interpolation. I got some results that looked like this:</w:t>
+        <w:t xml:space="preserve">I tried to implement all of the operations as </w:t>
+      </w:r>
+      <w:proofErr w:type="spellStart"/>
+      <w:r>
+        <w:t>numpy</w:t>
+      </w:r>
+      <w:proofErr w:type="spellEnd"/>
+      <w:r>
+        <w:t xml:space="preserve"> operations on the whole image (avoiding for loops), and mostly succeeded. However, one thing I couldn’t figure out with </w:t>
+      </w:r>
+      <w:proofErr w:type="spellStart"/>
+      <w:r>
+        <w:t>numpy</w:t>
+      </w:r>
+      <w:proofErr w:type="spellEnd"/>
+      <w:r>
+        <w:t xml:space="preserve"> was bilinear interpolation. I got some results that looked like this:</w:t>
       </w:r>
     </w:p>
     <w:p>
@@ -1013,13 +1063,139 @@
     </w:p>
     <w:p>
       <w:r>
-        <w:t>Where my destination points were not being filled in correctly (I was just leaving blank 0s at spots that didn’t have a corresponding source point). I fixed that by just switching to a for loop iterating over every pixel in the blank destination image and adding together/rounding all 4 surrounding pixels in the source.</w:t>
-      </w:r>
-    </w:p>
-    <w:p>
+        <w:t xml:space="preserve">Where my destination points were not being filled in correctly (I was just leaving blank 0s at spots that didn’t have a corresponding source point). I fixed that by just switching to </w:t>
+      </w:r>
+      <w:proofErr w:type="gramStart"/>
+      <w:r>
+        <w:t>a for</w:t>
+      </w:r>
+      <w:proofErr w:type="gramEnd"/>
+      <w:r>
+        <w:t xml:space="preserve"> loop iterating over every pixel in the blank destination image and adding together/rounding all 4 surrounding pixels in the source.</w:t>
+      </w:r>
+    </w:p>
+    <w:p>
+      <w:r>
+        <w:t>I also got an error where my triangles were not mapping correctly. This resulted in a blended image looking like this:</w:t>
+      </w:r>
+    </w:p>
+    <w:p>
+      <w:r>
+        <w:lastRenderedPageBreak/>
+        <w:pict>
+          <v:shape id="_x0000_i1030" type="#_x0000_t75" style="width:150pt;height:150pt">
+            <v:imagedata r:id="rId21" o:title="3"/>
+          </v:shape>
+        </w:pict>
+      </w:r>
+    </w:p>
+    <w:p>
+      <w:r>
+        <w:t>And I fixed it by changing by one variable in one line of code:</w:t>
+      </w:r>
+    </w:p>
+    <w:p>
+      <w:pPr>
+        <w:pStyle w:val="NormalWeb"/>
+        <w:spacing w:before="0" w:beforeAutospacing="0" w:after="0" w:afterAutospacing="0"/>
+      </w:pPr>
+      <w:proofErr w:type="spellStart"/>
+      <w:proofErr w:type="gramStart"/>
+      <w:r>
+        <w:t>simplices</w:t>
+      </w:r>
+      <w:proofErr w:type="spellEnd"/>
+      <w:proofErr w:type="gramEnd"/>
+      <w:r>
+        <w:t xml:space="preserve"> = </w:t>
+      </w:r>
+      <w:proofErr w:type="spellStart"/>
+      <w:r>
+        <w:t>sourceTri.points</w:t>
+      </w:r>
+      <w:proofErr w:type="spellEnd"/>
+      <w:r>
+        <w:t>[</w:t>
+      </w:r>
+      <w:proofErr w:type="spellStart"/>
+      <w:r>
+        <w:t>sourceTri.simplices</w:t>
+      </w:r>
+      <w:proofErr w:type="spellEnd"/>
+      <w:r>
+        <w:t>[</w:t>
+      </w:r>
+      <w:proofErr w:type="spellStart"/>
+      <w:r>
+        <w:t>simplexIs</w:t>
+      </w:r>
+      <w:proofErr w:type="spellEnd"/>
+      <w:r>
+        <w:t>]]</w:t>
+      </w:r>
+    </w:p>
+    <w:p>
+      <w:pPr>
+        <w:pStyle w:val="NormalWeb"/>
+        <w:spacing w:before="0" w:beforeAutospacing="0" w:after="0" w:afterAutospacing="0"/>
+      </w:pPr>
+      <w:r>
+        <w:t>#TO</w:t>
+      </w:r>
+    </w:p>
+    <w:p>
+      <w:pPr>
+        <w:pStyle w:val="NormalWeb"/>
+        <w:spacing w:before="0" w:beforeAutospacing="0" w:after="0" w:afterAutospacing="0"/>
+      </w:pPr>
+      <w:proofErr w:type="spellStart"/>
+      <w:proofErr w:type="gramStart"/>
+      <w:r>
+        <w:t>simplices</w:t>
+      </w:r>
+      <w:proofErr w:type="spellEnd"/>
+      <w:proofErr w:type="gramEnd"/>
+      <w:r>
+        <w:t xml:space="preserve"> = </w:t>
+      </w:r>
+      <w:proofErr w:type="spellStart"/>
+      <w:r>
+        <w:t>sourceTri.points</w:t>
+      </w:r>
+      <w:proofErr w:type="spellEnd"/>
+      <w:r>
+        <w:t>[</w:t>
+      </w:r>
+      <w:proofErr w:type="spellStart"/>
+      <w:r>
+        <w:t>destTri.simplices</w:t>
+      </w:r>
+      <w:proofErr w:type="spellEnd"/>
+      <w:r>
+        <w:t>[</w:t>
+      </w:r>
+      <w:proofErr w:type="spellStart"/>
+      <w:r>
+        <w:t>simplexIs</w:t>
+      </w:r>
+      <w:proofErr w:type="spellEnd"/>
+      <w:r>
+        <w:t>]]</w:t>
+      </w:r>
+    </w:p>
+    <w:p/>
+    <w:p>
+      <w:r>
+        <w:t>Turns out the points in each Delaunay triangulation remain in the same order, but the order of the triangles is likely to change for some intermediate frames. By getting the point indices from the destination triangulation (in this case, where I’m finding what simplex each point is in) and then using those point indices in the source triangulation, I was able to get the triangulations to line up properly.</w:t>
+      </w:r>
       <w:bookmarkStart w:id="0" w:name="_GoBack"/>
       <w:bookmarkEnd w:id="0"/>
-    </w:p>
+      <w:r>
+        <w:t xml:space="preserve"> </w:t>
+      </w:r>
+    </w:p>
+    <w:p/>
+    <w:p/>
     <w:p/>
     <w:sectPr>
       <w:pgSz w:w="12240" w:h="15840"/>
@@ -1568,6 +1744,21 @@
       </w:tblBorders>
     </w:tblPr>
   </w:style>
+  <w:style w:type="paragraph" w:styleId="NormalWeb">
+    <w:name w:val="Normal (Web)"/>
+    <w:basedOn w:val="Normal"/>
+    <w:uiPriority w:val="99"/>
+    <w:unhideWhenUsed/>
+    <w:rsid w:val="002A5DA9"/>
+    <w:pPr>
+      <w:spacing w:before="100" w:beforeAutospacing="1" w:after="100" w:afterAutospacing="1" w:line="240" w:lineRule="auto"/>
+    </w:pPr>
+    <w:rPr>
+      <w:rFonts w:ascii="Times New Roman" w:eastAsia="Times New Roman" w:hAnsi="Times New Roman" w:cs="Times New Roman"/>
+      <w:sz w:val="24"/>
+      <w:szCs w:val="24"/>
+    </w:rPr>
+  </w:style>
 </w:styles>
 </file>
 
@@ -1837,7 +2028,7 @@
 </file>
 
 <file path=customXml/itemProps1.xml><?xml version="1.0" encoding="utf-8"?>
-<ds:datastoreItem xmlns:ds="http://schemas.openxmlformats.org/officeDocument/2006/customXml" ds:itemID="{E99632CD-43EA-4995-885C-E0C86A31694C}">
+<ds:datastoreItem xmlns:ds="http://schemas.openxmlformats.org/officeDocument/2006/customXml" ds:itemID="{51E8BF6E-DA66-49C5-80E7-221B4AF6D5EC}">
   <ds:schemaRefs>
     <ds:schemaRef ds:uri="http://schemas.openxmlformats.org/officeDocument/2006/bibliography"/>
   </ds:schemaRefs>

</xml_diff>